<commit_message>
popup with portfolio added
</commit_message>
<xml_diff>
--- a/Обо мне.docx
+++ b/Обо мне.docx
@@ -1,6 +1,6 @@
 
 <file path=word/document.xml><?xml version="1.0" encoding="utf-8"?>
-<w:document xmlns:wpc="http://schemas.microsoft.com/office/word/2010/wordprocessingCanvas" xmlns:cx="http://schemas.microsoft.com/office/drawing/2014/chartex" xmlns:cx1="http://schemas.microsoft.com/office/drawing/2015/9/8/chartex" xmlns:cx2="http://schemas.microsoft.com/office/drawing/2015/10/21/chartex" xmlns:cx3="http://schemas.microsoft.com/office/drawing/2016/5/9/chartex" xmlns:cx4="http://schemas.microsoft.com/office/drawing/2016/5/10/chartex" xmlns:cx5="http://schemas.microsoft.com/office/drawing/2016/5/11/chartex" xmlns:cx6="http://schemas.microsoft.com/office/drawing/2016/5/12/chartex" xmlns:cx7="http://schemas.microsoft.com/office/drawing/2016/5/13/chartex" xmlns:cx8="http://schemas.microsoft.com/office/drawing/2016/5/14/chartex" xmlns:mc="http://schemas.openxmlformats.org/markup-compatibility/2006" xmlns:aink="http://schemas.microsoft.com/office/drawing/2016/ink" xmlns:am3d="http://schemas.microsoft.com/office/drawing/2017/model3d" xmlns:o="urn:schemas-microsoft-com:office:office" xmlns:oel="http://schemas.microsoft.com/office/2019/extlst" xmlns:r="http://schemas.openxmlformats.org/officeDocument/2006/relationships" xmlns:m="http://schemas.openxmlformats.org/officeDocument/2006/math" xmlns:v="urn:schemas-microsoft-com:vml" xmlns:wp14="http://schemas.microsoft.com/office/word/2010/wordprocessingDrawing" xmlns:wp="http://schemas.openxmlformats.org/drawingml/2006/wordprocessingDrawing" xmlns:w10="urn:schemas-microsoft-com:office:word" xmlns:w="http://schemas.openxmlformats.org/wordprocessingml/2006/main" xmlns:w14="http://schemas.microsoft.com/office/word/2010/wordml" xmlns:w15="http://schemas.microsoft.com/office/word/2012/wordml" xmlns:w16cex="http://schemas.microsoft.com/office/word/2018/wordml/cex" xmlns:w16cid="http://schemas.microsoft.com/office/word/2016/wordml/cid" xmlns:w16="http://schemas.microsoft.com/office/word/2018/wordml" xmlns:w16du="http://schemas.microsoft.com/office/word/2023/wordml/word16du" xmlns:w16sdtdh="http://schemas.microsoft.com/office/word/2020/wordml/sdtdatahash" xmlns:w16se="http://schemas.microsoft.com/office/word/2015/wordml/symex" xmlns:wpg="http://schemas.microsoft.com/office/word/2010/wordprocessingGroup" xmlns:wpi="http://schemas.microsoft.com/office/word/2010/wordprocessingInk" xmlns:wne="http://schemas.microsoft.com/office/word/2006/wordml" xmlns:wps="http://schemas.microsoft.com/office/word/2010/wordprocessingShape" mc:Ignorable="w14 w15 w16se w16cid w16 w16cex w16sdtdh w16du wp14">
+<w:document xmlns:wpc="http://schemas.microsoft.com/office/word/2010/wordprocessingCanvas" xmlns:cx="http://schemas.microsoft.com/office/drawing/2014/chartex" xmlns:cx1="http://schemas.microsoft.com/office/drawing/2015/9/8/chartex" xmlns:cx2="http://schemas.microsoft.com/office/drawing/2015/10/21/chartex" xmlns:cx3="http://schemas.microsoft.com/office/drawing/2016/5/9/chartex" xmlns:cx4="http://schemas.microsoft.com/office/drawing/2016/5/10/chartex" xmlns:cx5="http://schemas.microsoft.com/office/drawing/2016/5/11/chartex" xmlns:cx6="http://schemas.microsoft.com/office/drawing/2016/5/12/chartex" xmlns:cx7="http://schemas.microsoft.com/office/drawing/2016/5/13/chartex" xmlns:cx8="http://schemas.microsoft.com/office/drawing/2016/5/14/chartex" xmlns:mc="http://schemas.openxmlformats.org/markup-compatibility/2006" xmlns:aink="http://schemas.microsoft.com/office/drawing/2016/ink" xmlns:am3d="http://schemas.microsoft.com/office/drawing/2017/model3d" xmlns:o="urn:schemas-microsoft-com:office:office" xmlns:oel="http://schemas.microsoft.com/office/2019/extlst" xmlns:r="http://schemas.openxmlformats.org/officeDocument/2006/relationships" xmlns:m="http://schemas.openxmlformats.org/officeDocument/2006/math" xmlns:v="urn:schemas-microsoft-com:vml" xmlns:wp14="http://schemas.microsoft.com/office/word/2010/wordprocessingDrawing" xmlns:wp="http://schemas.openxmlformats.org/drawingml/2006/wordprocessingDrawing" xmlns:w10="urn:schemas-microsoft-com:office:word" xmlns:w="http://schemas.openxmlformats.org/wordprocessingml/2006/main" xmlns:w14="http://schemas.microsoft.com/office/word/2010/wordml" xmlns:w15="http://schemas.microsoft.com/office/word/2012/wordml" xmlns:w16cex="http://schemas.microsoft.com/office/word/2018/wordml/cex" xmlns:w16cid="http://schemas.microsoft.com/office/word/2016/wordml/cid" xmlns:w16="http://schemas.microsoft.com/office/word/2018/wordml" xmlns:w16du="http://schemas.microsoft.com/office/word/2023/wordml/word16du" xmlns:w16sdtdh="http://schemas.microsoft.com/office/word/2020/wordml/sdtdatahash" xmlns:w16sdtfl="http://schemas.microsoft.com/office/word/2024/wordml/sdtformatlock" xmlns:w16se="http://schemas.microsoft.com/office/word/2015/wordml/symex" xmlns:wpg="http://schemas.microsoft.com/office/word/2010/wordprocessingGroup" xmlns:wpi="http://schemas.microsoft.com/office/word/2010/wordprocessingInk" xmlns:wne="http://schemas.microsoft.com/office/word/2006/wordml" xmlns:wps="http://schemas.microsoft.com/office/word/2010/wordprocessingShape" mc:Ignorable="w14 w15 w16se w16cid w16 w16cex w16sdtdh w16sdtfl w16du wp14">
   <w:body>
     <w:p>
       <w:pPr>
@@ -49,63 +49,6 @@
       <w:pPr>
         <w:ind w:firstLine="708"/>
         <w:jc w:val="both"/>
-      </w:pPr>
-      <w:r>
-        <w:t>Вы можете увидеть 40</w:t>
-      </w:r>
-      <w:r>
-        <w:t>-</w:t>
-      </w:r>
-      <w:r>
-        <w:t>летнего человека, у которого "уже не та прыть" и зачем так</w:t>
-      </w:r>
-      <w:r>
-        <w:t>ая</w:t>
-      </w:r>
-      <w:r>
-        <w:t xml:space="preserve"> не молод</w:t>
-      </w:r>
-      <w:r>
-        <w:t>ая</w:t>
-      </w:r>
-      <w:r>
-        <w:t xml:space="preserve">, да еще и без опыта?! А можете увидеть человека, </w:t>
-      </w:r>
-      <w:r>
-        <w:t>достигшего «потолка» в</w:t>
-      </w:r>
-      <w:r>
-        <w:t xml:space="preserve"> своем поприще, который не хочет утопать в рутине и</w:t>
-      </w:r>
-      <w:r>
-        <w:t>,</w:t>
-      </w:r>
-      <w:r>
-        <w:t xml:space="preserve"> </w:t>
-      </w:r>
-      <w:r>
-        <w:t xml:space="preserve">взвесив все «за и против», будучи высоко мотивированным, </w:t>
-      </w:r>
-      <w:r>
-        <w:t>броса</w:t>
-      </w:r>
-      <w:r>
-        <w:t>ет</w:t>
-      </w:r>
-      <w:r>
-        <w:t xml:space="preserve"> себе новый вызов.</w:t>
-      </w:r>
-      <w:r>
-        <w:t xml:space="preserve"> </w:t>
-      </w:r>
-      <w:r>
-        <w:t>Также вы можете увидеть человека с богатым профессиональным опытом, пережившего различные кризисные ситуации и понимающего как устроены бизнес-процессы, как важна атмосфера в коллективе и что такое командная работа.</w:t>
-      </w:r>
-    </w:p>
-    <w:p>
-      <w:pPr>
-        <w:ind w:firstLine="708"/>
-        <w:jc w:val="both"/>
         <w:rPr>
           <w:i/>
           <w:iCs/>
@@ -137,10 +80,7 @@
         <w:t>У меня инженерное мышление и страсть все упорядочивать и структурировать. Друзья шутят, что я пытаюсь рассмешить Бога своим тотальным планированием.</w:t>
       </w:r>
       <w:r>
-        <w:t xml:space="preserve"> </w:t>
-      </w:r>
-      <w:r>
-        <w:t>Мне нравится учиться еще со школы, потом в университете и всегда с большим удовольствием я шла на курсы или изучала новые программы по работе. Этот же подход использую сейчас для освоения фронтенда.</w:t>
+        <w:t xml:space="preserve"> Мне нравится учиться еще со школы, потом в университете и всегда с большим удовольствием я шла на курсы или изучала новые программы по работе. Этот же подход использую сейчас для освоения фронтенда.</w:t>
       </w:r>
     </w:p>
     <w:p>
@@ -173,8 +113,13 @@
         <w:jc w:val="both"/>
       </w:pPr>
       <w:r>
-        <w:t>- Стандартный функционал на JS и React</w:t>
-      </w:r>
+        <w:t xml:space="preserve">- Стандартный функционал на JS и </w:t>
+      </w:r>
+      <w:proofErr w:type="spellStart"/>
+      <w:r>
+        <w:t>React</w:t>
+      </w:r>
+      <w:proofErr w:type="spellEnd"/>
     </w:p>
     <w:p>
       <w:pPr>
@@ -189,7 +134,15 @@
         <w:jc w:val="both"/>
       </w:pPr>
       <w:r>
-        <w:t>- Возможно смогу немного за проджекта, если ваших рук не хватает</w:t>
+        <w:t xml:space="preserve">- Возможно смогу немного за </w:t>
+      </w:r>
+      <w:proofErr w:type="spellStart"/>
+      <w:r>
+        <w:t>проджекта</w:t>
+      </w:r>
+      <w:proofErr w:type="spellEnd"/>
+      <w:r>
+        <w:t>, если ваших рук не хватает</w:t>
       </w:r>
     </w:p>
     <w:p>
@@ -221,34 +174,71 @@
         <w:t xml:space="preserve"> </w:t>
       </w:r>
       <w:r>
-        <w:t>Так через 1,5 года от первого трудового дня меня и еще одну женщину перевели в ОТК проверять карты за всей воинской частью.</w:t>
+        <w:t>Так через 1,5 года от первого трудового дня меня перевели в ОТК проверять карты за всей воинской частью.</w:t>
       </w:r>
       <w:r>
         <w:t xml:space="preserve"> </w:t>
       </w:r>
       <w:r>
-        <w:t>Через 3 года работы в коммерческой геодезической компании меня сделали начальником геолого-геодезического отдела, позже техническим директором и соучредителем.</w:t>
+        <w:t xml:space="preserve">Через 3 года работы в коммерческой геодезической компании меня сделали начальником геолого-геодезического отдела, позже </w:t>
+      </w:r>
+      <w:r>
+        <w:t xml:space="preserve">я стала </w:t>
+      </w:r>
+      <w:r>
+        <w:t>техническим директором и соучредителем.</w:t>
       </w:r>
       <w:r>
         <w:t xml:space="preserve"> </w:t>
       </w:r>
       <w:r>
-        <w:t>И для пополнения жизненного опыта, конечно же, я не забыла поработать главным инженером в крупной полугосударственной компании и напоследок уйти в полное самостоятельное плавание под названием Индивидуальный предприниматель.</w:t>
+        <w:t>Позже работала</w:t>
+      </w:r>
+      <w:r>
+        <w:t xml:space="preserve"> главным инженером в крупной полугосударственной компании</w:t>
+      </w:r>
+      <w:r>
+        <w:t>, потом</w:t>
       </w:r>
       <w:r>
         <w:t xml:space="preserve"> </w:t>
       </w:r>
       <w:r>
+        <w:t>ушла</w:t>
+      </w:r>
+      <w:r>
+        <w:t xml:space="preserve"> в полное самостоятельное плавание под названием Индивидуальный предприниматель.</w:t>
+      </w:r>
+      <w:r>
+        <w:t xml:space="preserve"> </w:t>
+      </w:r>
+      <w:r>
         <w:t>И вот теперь, когда геодезическая отрасль исчерпала себя, мне не интересно менять лишь декорации вокруг – директор, название фирмы, люди… Мне хочется глобальных перемен, т.е. смены профессиональной деятельности.</w:t>
       </w:r>
       <w:r>
         <w:t xml:space="preserve"> </w:t>
       </w:r>
       <w:r>
-        <w:t>Я отучилась 8 месяцев студентом в очной школе SaintCode и с этими новыми знаниями и старым жизненным опытом я готова к переходу в новую жизнь</w:t>
-      </w:r>
-      <w:r>
-        <w:t>…</w:t>
+        <w:t xml:space="preserve">Я отучилась 8 месяцев в очной школе </w:t>
+      </w:r>
+      <w:proofErr w:type="spellStart"/>
+      <w:r>
+        <w:t>SaintCode</w:t>
+      </w:r>
+      <w:proofErr w:type="spellEnd"/>
+      <w:r>
+        <w:t xml:space="preserve">. </w:t>
+      </w:r>
+      <w:r>
+        <w:t>После этого успешно прошла отбор на стажёра в ASTON, где проходила семимесячную практику. Позже получила и приняла предложение о работе в ООО "</w:t>
+      </w:r>
+      <w:proofErr w:type="spellStart"/>
+      <w:r>
+        <w:t>Мегагрупп</w:t>
+      </w:r>
+      <w:proofErr w:type="spellEnd"/>
+      <w:r>
+        <w:t>".</w:t>
       </w:r>
     </w:p>
     <w:p>
@@ -332,8 +322,13 @@
       </w:r>
     </w:p>
     <w:p>
-      <w:r>
-        <w:t xml:space="preserve">e-mail: </w:t>
+      <w:proofErr w:type="spellStart"/>
+      <w:r>
+        <w:t>e-mail</w:t>
+      </w:r>
+      <w:proofErr w:type="spellEnd"/>
+      <w:r>
+        <w:t xml:space="preserve">: </w:t>
       </w:r>
       <w:hyperlink r:id="rId5" w:history="1">
         <w:r>
@@ -355,7 +350,7 @@
 </file>
 
 <file path=word/numbering.xml><?xml version="1.0" encoding="utf-8"?>
-<w:numbering xmlns:wpc="http://schemas.microsoft.com/office/word/2010/wordprocessingCanvas" xmlns:cx="http://schemas.microsoft.com/office/drawing/2014/chartex" xmlns:cx1="http://schemas.microsoft.com/office/drawing/2015/9/8/chartex" xmlns:cx2="http://schemas.microsoft.com/office/drawing/2015/10/21/chartex" xmlns:cx3="http://schemas.microsoft.com/office/drawing/2016/5/9/chartex" xmlns:cx4="http://schemas.microsoft.com/office/drawing/2016/5/10/chartex" xmlns:cx5="http://schemas.microsoft.com/office/drawing/2016/5/11/chartex" xmlns:cx6="http://schemas.microsoft.com/office/drawing/2016/5/12/chartex" xmlns:cx7="http://schemas.microsoft.com/office/drawing/2016/5/13/chartex" xmlns:cx8="http://schemas.microsoft.com/office/drawing/2016/5/14/chartex" xmlns:mc="http://schemas.openxmlformats.org/markup-compatibility/2006" xmlns:aink="http://schemas.microsoft.com/office/drawing/2016/ink" xmlns:am3d="http://schemas.microsoft.com/office/drawing/2017/model3d" xmlns:o="urn:schemas-microsoft-com:office:office" xmlns:oel="http://schemas.microsoft.com/office/2019/extlst" xmlns:r="http://schemas.openxmlformats.org/officeDocument/2006/relationships" xmlns:m="http://schemas.openxmlformats.org/officeDocument/2006/math" xmlns:v="urn:schemas-microsoft-com:vml" xmlns:wp14="http://schemas.microsoft.com/office/word/2010/wordprocessingDrawing" xmlns:wp="http://schemas.openxmlformats.org/drawingml/2006/wordprocessingDrawing" xmlns:w10="urn:schemas-microsoft-com:office:word" xmlns:w="http://schemas.openxmlformats.org/wordprocessingml/2006/main" xmlns:w14="http://schemas.microsoft.com/office/word/2010/wordml" xmlns:w15="http://schemas.microsoft.com/office/word/2012/wordml" xmlns:w16cex="http://schemas.microsoft.com/office/word/2018/wordml/cex" xmlns:w16cid="http://schemas.microsoft.com/office/word/2016/wordml/cid" xmlns:w16="http://schemas.microsoft.com/office/word/2018/wordml" xmlns:w16du="http://schemas.microsoft.com/office/word/2023/wordml/word16du" xmlns:w16sdtdh="http://schemas.microsoft.com/office/word/2020/wordml/sdtdatahash" xmlns:w16se="http://schemas.microsoft.com/office/word/2015/wordml/symex" xmlns:wpg="http://schemas.microsoft.com/office/word/2010/wordprocessingGroup" xmlns:wpi="http://schemas.microsoft.com/office/word/2010/wordprocessingInk" xmlns:wne="http://schemas.microsoft.com/office/word/2006/wordml" xmlns:wps="http://schemas.microsoft.com/office/word/2010/wordprocessingShape" mc:Ignorable="w14 w15 w16se w16cid w16 w16cex w16sdtdh w16du wp14">
+<w:numbering xmlns:wpc="http://schemas.microsoft.com/office/word/2010/wordprocessingCanvas" xmlns:cx="http://schemas.microsoft.com/office/drawing/2014/chartex" xmlns:cx1="http://schemas.microsoft.com/office/drawing/2015/9/8/chartex" xmlns:cx2="http://schemas.microsoft.com/office/drawing/2015/10/21/chartex" xmlns:cx3="http://schemas.microsoft.com/office/drawing/2016/5/9/chartex" xmlns:cx4="http://schemas.microsoft.com/office/drawing/2016/5/10/chartex" xmlns:cx5="http://schemas.microsoft.com/office/drawing/2016/5/11/chartex" xmlns:cx6="http://schemas.microsoft.com/office/drawing/2016/5/12/chartex" xmlns:cx7="http://schemas.microsoft.com/office/drawing/2016/5/13/chartex" xmlns:cx8="http://schemas.microsoft.com/office/drawing/2016/5/14/chartex" xmlns:mc="http://schemas.openxmlformats.org/markup-compatibility/2006" xmlns:aink="http://schemas.microsoft.com/office/drawing/2016/ink" xmlns:am3d="http://schemas.microsoft.com/office/drawing/2017/model3d" xmlns:o="urn:schemas-microsoft-com:office:office" xmlns:oel="http://schemas.microsoft.com/office/2019/extlst" xmlns:r="http://schemas.openxmlformats.org/officeDocument/2006/relationships" xmlns:m="http://schemas.openxmlformats.org/officeDocument/2006/math" xmlns:v="urn:schemas-microsoft-com:vml" xmlns:wp14="http://schemas.microsoft.com/office/word/2010/wordprocessingDrawing" xmlns:wp="http://schemas.openxmlformats.org/drawingml/2006/wordprocessingDrawing" xmlns:w10="urn:schemas-microsoft-com:office:word" xmlns:w="http://schemas.openxmlformats.org/wordprocessingml/2006/main" xmlns:w14="http://schemas.microsoft.com/office/word/2010/wordml" xmlns:w15="http://schemas.microsoft.com/office/word/2012/wordml" xmlns:w16cex="http://schemas.microsoft.com/office/word/2018/wordml/cex" xmlns:w16cid="http://schemas.microsoft.com/office/word/2016/wordml/cid" xmlns:w16="http://schemas.microsoft.com/office/word/2018/wordml" xmlns:w16du="http://schemas.microsoft.com/office/word/2023/wordml/word16du" xmlns:w16sdtdh="http://schemas.microsoft.com/office/word/2020/wordml/sdtdatahash" xmlns:w16sdtfl="http://schemas.microsoft.com/office/word/2024/wordml/sdtformatlock" xmlns:w16se="http://schemas.microsoft.com/office/word/2015/wordml/symex" xmlns:wpg="http://schemas.microsoft.com/office/word/2010/wordprocessingGroup" xmlns:wpi="http://schemas.microsoft.com/office/word/2010/wordprocessingInk" xmlns:wne="http://schemas.microsoft.com/office/word/2006/wordml" xmlns:wps="http://schemas.microsoft.com/office/word/2010/wordprocessingShape" mc:Ignorable="w14 w15 w16se w16cid w16 w16cex w16sdtdh w16sdtfl w16du wp14">
   <w:abstractNum w:abstractNumId="0" w15:restartNumberingAfterBreak="0">
     <w:nsid w:val="2CE506FA"/>
     <w:multiLevelType w:val="multilevel"/>
@@ -512,7 +507,7 @@
 </file>
 
 <file path=word/styles.xml><?xml version="1.0" encoding="utf-8"?>
-<w:styles xmlns:mc="http://schemas.openxmlformats.org/markup-compatibility/2006" xmlns:r="http://schemas.openxmlformats.org/officeDocument/2006/relationships" xmlns:w="http://schemas.openxmlformats.org/wordprocessingml/2006/main" xmlns:w14="http://schemas.microsoft.com/office/word/2010/wordml" xmlns:w15="http://schemas.microsoft.com/office/word/2012/wordml" xmlns:w16cex="http://schemas.microsoft.com/office/word/2018/wordml/cex" xmlns:w16cid="http://schemas.microsoft.com/office/word/2016/wordml/cid" xmlns:w16="http://schemas.microsoft.com/office/word/2018/wordml" xmlns:w16du="http://schemas.microsoft.com/office/word/2023/wordml/word16du" xmlns:w16sdtdh="http://schemas.microsoft.com/office/word/2020/wordml/sdtdatahash" xmlns:w16se="http://schemas.microsoft.com/office/word/2015/wordml/symex" mc:Ignorable="w14 w15 w16se w16cid w16 w16cex w16sdtdh w16du">
+<w:styles xmlns:mc="http://schemas.openxmlformats.org/markup-compatibility/2006" xmlns:r="http://schemas.openxmlformats.org/officeDocument/2006/relationships" xmlns:w="http://schemas.openxmlformats.org/wordprocessingml/2006/main" xmlns:w14="http://schemas.microsoft.com/office/word/2010/wordml" xmlns:w15="http://schemas.microsoft.com/office/word/2012/wordml" xmlns:w16cex="http://schemas.microsoft.com/office/word/2018/wordml/cex" xmlns:w16cid="http://schemas.microsoft.com/office/word/2016/wordml/cid" xmlns:w16="http://schemas.microsoft.com/office/word/2018/wordml" xmlns:w16du="http://schemas.microsoft.com/office/word/2023/wordml/word16du" xmlns:w16sdtdh="http://schemas.microsoft.com/office/word/2020/wordml/sdtdatahash" xmlns:w16sdtfl="http://schemas.microsoft.com/office/word/2024/wordml/sdtformatlock" xmlns:w16se="http://schemas.microsoft.com/office/word/2015/wordml/symex" mc:Ignorable="w14 w15 w16se w16cid w16 w16cex w16sdtdh w16sdtfl w16du">
   <w:docDefaults>
     <w:rPrDefault>
       <w:rPr>
@@ -923,6 +918,7 @@
   <w:style w:type="character" w:default="1" w:styleId="a0">
     <w:name w:val="Default Paragraph Font"/>
     <w:uiPriority w:val="1"/>
+    <w:semiHidden/>
     <w:unhideWhenUsed/>
   </w:style>
   <w:style w:type="table" w:default="1" w:styleId="a1">

</xml_diff>